<commit_message>
Added Kadamber's Belbin's analysis and updated Team Belbin's Analysis doc
</commit_message>
<xml_diff>
--- a/Project Planning/Belbin's Analysis/Team Belbin's Analysis/Group 5 (Belbin's Analysis).docx
+++ b/Project Planning/Belbin's Analysis/Team Belbin's Analysis/Group 5 (Belbin's Analysis).docx
@@ -462,26 +462,6 @@
                 <w:szCs w:val="28"/>
               </w:rPr>
             </w:pPr>
-          </w:p>
-          <w:p>
-            <w:pPr>
-              <w:jc w:val="both"/>
-              <w:rPr>
-                <w:rFonts w:ascii="Times New Roman" w:hAnsi="Times New Roman" w:cs="Times New Roman"/>
-                <w:sz w:val="28"/>
-                <w:szCs w:val="28"/>
-              </w:rPr>
-            </w:pPr>
-          </w:p>
-          <w:p>
-            <w:pPr>
-              <w:jc w:val="both"/>
-              <w:rPr>
-                <w:rFonts w:ascii="Times New Roman" w:hAnsi="Times New Roman" w:cs="Times New Roman"/>
-                <w:sz w:val="28"/>
-                <w:szCs w:val="28"/>
-              </w:rPr>
-            </w:pPr>
             <w:proofErr w:type="spellStart"/>
             <w:r>
               <w:rPr>
@@ -1288,26 +1268,6 @@
                 <w:szCs w:val="28"/>
               </w:rPr>
             </w:pPr>
-          </w:p>
-          <w:p>
-            <w:pPr>
-              <w:jc w:val="both"/>
-              <w:rPr>
-                <w:rFonts w:ascii="Times New Roman" w:hAnsi="Times New Roman" w:cs="Times New Roman"/>
-                <w:sz w:val="28"/>
-                <w:szCs w:val="28"/>
-              </w:rPr>
-            </w:pPr>
-          </w:p>
-          <w:p>
-            <w:pPr>
-              <w:jc w:val="both"/>
-              <w:rPr>
-                <w:rFonts w:ascii="Times New Roman" w:hAnsi="Times New Roman" w:cs="Times New Roman"/>
-                <w:sz w:val="28"/>
-                <w:szCs w:val="28"/>
-              </w:rPr>
-            </w:pPr>
             <w:proofErr w:type="spellStart"/>
             <w:r>
               <w:rPr>
@@ -1688,26 +1648,6 @@
                 <w:szCs w:val="28"/>
               </w:rPr>
             </w:pPr>
-          </w:p>
-          <w:p>
-            <w:pPr>
-              <w:jc w:val="both"/>
-              <w:rPr>
-                <w:rFonts w:ascii="Times New Roman" w:hAnsi="Times New Roman" w:cs="Times New Roman"/>
-                <w:sz w:val="28"/>
-                <w:szCs w:val="28"/>
-              </w:rPr>
-            </w:pPr>
-          </w:p>
-          <w:p>
-            <w:pPr>
-              <w:jc w:val="both"/>
-              <w:rPr>
-                <w:rFonts w:ascii="Times New Roman" w:hAnsi="Times New Roman" w:cs="Times New Roman"/>
-                <w:sz w:val="28"/>
-                <w:szCs w:val="28"/>
-              </w:rPr>
-            </w:pPr>
             <w:r>
               <w:rPr>
                 <w:rFonts w:ascii="Times New Roman" w:hAnsi="Times New Roman" w:cs="Times New Roman"/>
@@ -1722,26 +1662,6 @@
           <w:tcPr>
             <w:tcW w:w="1383" w:type="dxa"/>
           </w:tcPr>
-          <w:p>
-            <w:pPr>
-              <w:jc w:val="both"/>
-              <w:rPr>
-                <w:rFonts w:ascii="Times New Roman" w:hAnsi="Times New Roman" w:cs="Times New Roman"/>
-                <w:sz w:val="28"/>
-                <w:szCs w:val="28"/>
-              </w:rPr>
-            </w:pPr>
-          </w:p>
-          <w:p>
-            <w:pPr>
-              <w:jc w:val="both"/>
-              <w:rPr>
-                <w:rFonts w:ascii="Times New Roman" w:hAnsi="Times New Roman" w:cs="Times New Roman"/>
-                <w:sz w:val="28"/>
-                <w:szCs w:val="28"/>
-              </w:rPr>
-            </w:pPr>
-          </w:p>
           <w:p>
             <w:pPr>
               <w:jc w:val="both"/>
@@ -1893,16 +1813,7 @@
                 <w:sz w:val="28"/>
                 <w:szCs w:val="28"/>
               </w:rPr>
-              <w:t xml:space="preserve">Yes, the descriptions of these roles are an accurate description of my behaviour. I see myself differently in the way I solve problems in my daily life and my helping </w:t>
-            </w:r>
-            <w:r>
-              <w:rPr>
-                <w:rFonts w:ascii="Times New Roman" w:hAnsi="Times New Roman" w:cs="Times New Roman"/>
-                <w:sz w:val="28"/>
-                <w:szCs w:val="28"/>
-              </w:rPr>
-              <w:lastRenderedPageBreak/>
-              <w:t>behaviour with others.</w:t>
+              <w:t>Yes, the descriptions of these roles are an accurate description of my behaviour. I see myself differently in the way I solve problems in my daily life and my helping behaviour with others.</w:t>
             </w:r>
           </w:p>
         </w:tc>
@@ -1983,6 +1894,23 @@
                 <w:szCs w:val="28"/>
               </w:rPr>
             </w:pPr>
+            <w:r>
+              <w:rPr>
+                <w:rFonts w:ascii="Times New Roman" w:hAnsi="Times New Roman" w:cs="Times New Roman"/>
+                <w:sz w:val="28"/>
+                <w:szCs w:val="28"/>
+              </w:rPr>
+              <w:t xml:space="preserve">Yes, I believe the above roles are verified to my description and my skills, I came up with. I don’t see myself differently in the wide sense though I </w:t>
+            </w:r>
+            <w:r>
+              <w:rPr>
+                <w:rFonts w:ascii="Times New Roman" w:hAnsi="Times New Roman" w:cs="Times New Roman"/>
+                <w:sz w:val="28"/>
+                <w:szCs w:val="28"/>
+              </w:rPr>
+              <w:lastRenderedPageBreak/>
+              <w:t>slightly remember all the time that I assure the work and accuracy of the work before I proceed on the task to complete.</w:t>
+            </w:r>
           </w:p>
         </w:tc>
       </w:tr>
@@ -2297,16 +2225,7 @@
                 <w:sz w:val="28"/>
                 <w:szCs w:val="28"/>
               </w:rPr>
-              <w:t xml:space="preserve">Yes, there is a role I would like to develop and become better at and that is team worker. Developing this role is important for me because in future most of the time I must work with a team where I will meet team members of different natures with attitudes. Cooperating with the team and helping them is the key of success to finish any </w:t>
-            </w:r>
-            <w:r>
-              <w:rPr>
-                <w:rFonts w:ascii="Times New Roman" w:hAnsi="Times New Roman" w:cs="Times New Roman"/>
-                <w:sz w:val="28"/>
-                <w:szCs w:val="28"/>
-              </w:rPr>
-              <w:lastRenderedPageBreak/>
-              <w:t>work in each time.</w:t>
+              <w:t>Yes, there is a role I would like to develop and become better at and that is team worker. Developing this role is important for me because in future most of the time I must work with a team where I will meet team members of different natures with attitudes. Cooperating with the team and helping them is the key of success to finish any work in each time.</w:t>
             </w:r>
           </w:p>
         </w:tc>
@@ -2360,7 +2279,16 @@
                 <w:sz w:val="28"/>
                 <w:szCs w:val="28"/>
               </w:rPr>
-              <w:t xml:space="preserve"> Verma</w:t>
+              <w:t xml:space="preserve"> </w:t>
+            </w:r>
+            <w:r>
+              <w:rPr>
+                <w:rFonts w:ascii="Times New Roman" w:hAnsi="Times New Roman" w:cs="Times New Roman"/>
+                <w:sz w:val="28"/>
+                <w:szCs w:val="28"/>
+              </w:rPr>
+              <w:lastRenderedPageBreak/>
+              <w:t>Verma</w:t>
             </w:r>
           </w:p>
         </w:tc>
@@ -2377,6 +2305,24 @@
                 <w:szCs w:val="28"/>
               </w:rPr>
             </w:pPr>
+            <w:r>
+              <w:rPr>
+                <w:rFonts w:ascii="Times New Roman" w:hAnsi="Times New Roman" w:cs="Times New Roman"/>
+                <w:sz w:val="28"/>
+                <w:szCs w:val="28"/>
+              </w:rPr>
+              <w:lastRenderedPageBreak/>
+              <w:t xml:space="preserve">I have already assigned myself for the </w:t>
+            </w:r>
+            <w:r>
+              <w:rPr>
+                <w:rFonts w:ascii="Times New Roman" w:hAnsi="Times New Roman" w:cs="Times New Roman"/>
+                <w:sz w:val="28"/>
+                <w:szCs w:val="28"/>
+              </w:rPr>
+              <w:lastRenderedPageBreak/>
+              <w:t>multiple roles I mentioned above. Although, I would love to develop a role of “Specialist” which I’m lacking that I will be strengthen soon to become more productive in order to perform specific and potential task.</w:t>
+            </w:r>
           </w:p>
         </w:tc>
       </w:tr>
@@ -2734,6 +2680,23 @@
                 <w:szCs w:val="28"/>
               </w:rPr>
             </w:pPr>
+            <w:r>
+              <w:rPr>
+                <w:rFonts w:ascii="Times New Roman" w:hAnsi="Times New Roman" w:cs="Times New Roman"/>
+                <w:sz w:val="28"/>
+                <w:szCs w:val="28"/>
+              </w:rPr>
+              <w:t xml:space="preserve">There might be various possible situations in the future that will define the skills I’m working with currently, Because I’m engaged in the multiple roles in the project, so I have wide range of opportunity to sharp my skills in the </w:t>
+            </w:r>
+            <w:r>
+              <w:rPr>
+                <w:rFonts w:ascii="Times New Roman" w:hAnsi="Times New Roman" w:cs="Times New Roman"/>
+                <w:sz w:val="28"/>
+                <w:szCs w:val="28"/>
+              </w:rPr>
+              <w:lastRenderedPageBreak/>
+              <w:t>future.</w:t>
+            </w:r>
           </w:p>
         </w:tc>
       </w:tr>
@@ -2881,16 +2844,6 @@
                 <w:szCs w:val="28"/>
               </w:rPr>
             </w:pPr>
-          </w:p>
-          <w:p>
-            <w:pPr>
-              <w:jc w:val="both"/>
-              <w:rPr>
-                <w:rFonts w:ascii="Times New Roman" w:hAnsi="Times New Roman" w:cs="Times New Roman"/>
-                <w:sz w:val="28"/>
-                <w:szCs w:val="28"/>
-              </w:rPr>
-            </w:pPr>
             <w:r>
               <w:rPr>
                 <w:rFonts w:ascii="Times New Roman" w:hAnsi="Times New Roman" w:cs="Times New Roman"/>
@@ -3101,6 +3054,23 @@
                 <w:szCs w:val="28"/>
               </w:rPr>
             </w:pPr>
+            <w:r>
+              <w:rPr>
+                <w:rFonts w:ascii="Times New Roman" w:hAnsi="Times New Roman" w:cs="Times New Roman"/>
+                <w:sz w:val="28"/>
+                <w:szCs w:val="28"/>
+              </w:rPr>
+              <w:t xml:space="preserve">Me as one of the team members of my team working by carrying an effective set of responsibilities. All of us has been assigned to be dedicated to the project. Me as a part, I came up with high determination to fulfil the work needs required to my roles and responsibilities. I could be a remarkable example throughout group if I could able to turn my ideas into actions more than I can ever in the present scenario. I’m dedicated to my ideas to contribute for </w:t>
+            </w:r>
+            <w:r>
+              <w:rPr>
+                <w:rFonts w:ascii="Times New Roman" w:hAnsi="Times New Roman" w:cs="Times New Roman"/>
+                <w:sz w:val="28"/>
+                <w:szCs w:val="28"/>
+              </w:rPr>
+              <w:lastRenderedPageBreak/>
+              <w:t>the success of my team.</w:t>
+            </w:r>
           </w:p>
         </w:tc>
       </w:tr>
@@ -3395,16 +3365,7 @@
                 <w:sz w:val="28"/>
                 <w:szCs w:val="28"/>
               </w:rPr>
-              <w:t xml:space="preserve">he results of this inventory are almost consistent with Foundation Projects. There are some slight changes </w:t>
-            </w:r>
-            <w:r>
-              <w:rPr>
-                <w:rFonts w:ascii="Times New Roman" w:hAnsi="Times New Roman" w:cs="Times New Roman"/>
-                <w:sz w:val="28"/>
-                <w:szCs w:val="28"/>
-              </w:rPr>
-              <w:lastRenderedPageBreak/>
-              <w:t>as this exercise contain continuous documentation of each task done and regular update on improvement of the project.</w:t>
+              <w:t>he results of this inventory are almost consistent with Foundation Projects. There are some slight changes as this exercise contain continuous documentation of each task done and regular update on improvement of the project.</w:t>
             </w:r>
           </w:p>
         </w:tc>
@@ -3475,6 +3436,23 @@
                 <w:szCs w:val="28"/>
               </w:rPr>
             </w:pPr>
+            <w:r>
+              <w:rPr>
+                <w:rFonts w:ascii="Times New Roman" w:hAnsi="Times New Roman" w:cs="Times New Roman"/>
+                <w:sz w:val="28"/>
+                <w:szCs w:val="28"/>
+              </w:rPr>
+              <w:t xml:space="preserve">Since the initialization of the foundation project I have been giving my effective presence in the team by considering issues, roles and time. I found consistent results of all the founding projects because of strong bond and communication between the team members. Moreover, working in a small group have been structured well between so that we meet all the requirements and </w:t>
+            </w:r>
+            <w:r>
+              <w:rPr>
+                <w:rFonts w:ascii="Times New Roman" w:hAnsi="Times New Roman" w:cs="Times New Roman"/>
+                <w:sz w:val="28"/>
+                <w:szCs w:val="28"/>
+              </w:rPr>
+              <w:lastRenderedPageBreak/>
+              <w:t>the objectives that a project holds.</w:t>
+            </w:r>
           </w:p>
         </w:tc>
       </w:tr>
@@ -3808,6 +3786,7 @@
                 <w:szCs w:val="28"/>
               </w:rPr>
             </w:pPr>
+            <w:bookmarkStart w:id="1" w:name="_GoBack" w:colFirst="2" w:colLast="2"/>
           </w:p>
         </w:tc>
         <w:tc>
@@ -3856,9 +3835,18 @@
                 <w:szCs w:val="28"/>
               </w:rPr>
             </w:pPr>
+            <w:r>
+              <w:rPr>
+                <w:rFonts w:ascii="Times New Roman" w:hAnsi="Times New Roman" w:cs="Times New Roman"/>
+                <w:sz w:val="28"/>
+                <w:szCs w:val="28"/>
+              </w:rPr>
+              <w:t xml:space="preserve">If I talk about my contribution, I’m being very well planned, and environment orientated. Before I stand for the presentation, I make concrete plan from abstract ideas in self- controlled manner. I disregard my self-interest to focus on the needs of a team and presentation work. I likely persuade myself to change if I feel that the change will yield positive results to group presentation as well as individually. </w:t>
+            </w:r>
           </w:p>
         </w:tc>
       </w:tr>
+      <w:bookmarkEnd w:id="1"/>
       <w:tr>
         <w:trPr>
           <w:trHeight w:val="105"/>
@@ -3921,10 +3909,17 @@
                 <w:sz w:val="28"/>
                 <w:szCs w:val="28"/>
               </w:rPr>
-              <w:t>According to me I have been contributing well enough to the group and the reason being that I regularly attend all meetings and also bring in important changes to be made in the project and also keep adding up resources for the group to make effective use of.</w:t>
-            </w:r>
-            <w:bookmarkStart w:id="1" w:name="_GoBack"/>
-            <w:bookmarkEnd w:id="1"/>
+              <w:t xml:space="preserve">According to me I have been contributing well enough to the group and the reason being that I regularly attend all meetings and also bring in important changes to be made in the project and also keep adding up </w:t>
+            </w:r>
+            <w:r>
+              <w:rPr>
+                <w:rFonts w:ascii="Times New Roman" w:hAnsi="Times New Roman" w:cs="Times New Roman"/>
+                <w:sz w:val="28"/>
+                <w:szCs w:val="28"/>
+              </w:rPr>
+              <w:lastRenderedPageBreak/>
+              <w:t>resources for the group to make effective use of.</w:t>
+            </w:r>
           </w:p>
         </w:tc>
       </w:tr>
@@ -5131,7 +5126,7 @@
 </file>
 
 <file path=customXml/itemProps1.xml><?xml version="1.0" encoding="utf-8"?>
-<ds:datastoreItem xmlns:ds="http://schemas.openxmlformats.org/officeDocument/2006/customXml" ds:itemID="{35C733FB-F905-4BF0-A4B7-9F5566AE3D1F}">
+<ds:datastoreItem xmlns:ds="http://schemas.openxmlformats.org/officeDocument/2006/customXml" ds:itemID="{A44E8080-1696-4D0E-A357-66E7D4814998}">
   <ds:schemaRefs>
     <ds:schemaRef ds:uri="http://schemas.openxmlformats.org/officeDocument/2006/bibliography"/>
   </ds:schemaRefs>

</xml_diff>

<commit_message>
Added Sushant's Belbin's Analysis and updated Team Belbin's Analysis
</commit_message>
<xml_diff>
--- a/Project Planning/Belbin's Analysis/Team Belbin's Analysis/Group 5 (Belbin's Analysis).docx
+++ b/Project Planning/Belbin's Analysis/Team Belbin's Analysis/Group 5 (Belbin's Analysis).docx
@@ -166,34 +166,14 @@
               <w:szCs w:val="28"/>
             </w:rPr>
           </w:pPr>
-          <w:proofErr w:type="spellStart"/>
           <w:r>
             <w:rPr>
               <w:rFonts w:ascii="Times New Roman" w:hAnsi="Times New Roman" w:cs="Times New Roman"/>
               <w:sz w:val="28"/>
               <w:szCs w:val="28"/>
             </w:rPr>
-            <w:t>Bijay</w:t>
+            <w:t>Bijay Giri</w:t>
           </w:r>
-          <w:proofErr w:type="spellEnd"/>
-          <w:r>
-            <w:rPr>
-              <w:rFonts w:ascii="Times New Roman" w:hAnsi="Times New Roman" w:cs="Times New Roman"/>
-              <w:sz w:val="28"/>
-              <w:szCs w:val="28"/>
-            </w:rPr>
-            <w:t xml:space="preserve"> </w:t>
-          </w:r>
-          <w:proofErr w:type="spellStart"/>
-          <w:r>
-            <w:rPr>
-              <w:rFonts w:ascii="Times New Roman" w:hAnsi="Times New Roman" w:cs="Times New Roman"/>
-              <w:sz w:val="28"/>
-              <w:szCs w:val="28"/>
-            </w:rPr>
-            <w:t>Giri</w:t>
-          </w:r>
-          <w:proofErr w:type="spellEnd"/>
         </w:p>
         <w:p>
           <w:pPr>
@@ -222,23 +202,13 @@
               <w:szCs w:val="28"/>
             </w:rPr>
           </w:pPr>
-          <w:proofErr w:type="spellStart"/>
           <w:r>
             <w:rPr>
               <w:rFonts w:ascii="Times New Roman" w:hAnsi="Times New Roman" w:cs="Times New Roman"/>
               <w:sz w:val="28"/>
               <w:szCs w:val="28"/>
             </w:rPr>
-            <w:t>Kadamber</w:t>
-          </w:r>
-          <w:proofErr w:type="spellEnd"/>
-          <w:r>
-            <w:rPr>
-              <w:rFonts w:ascii="Times New Roman" w:hAnsi="Times New Roman" w:cs="Times New Roman"/>
-              <w:sz w:val="28"/>
-              <w:szCs w:val="28"/>
-            </w:rPr>
-            <w:t xml:space="preserve"> Verma</w:t>
+            <w:t>Kadamber Verma</w:t>
           </w:r>
         </w:p>
         <w:p>
@@ -462,34 +432,14 @@
                 <w:szCs w:val="28"/>
               </w:rPr>
             </w:pPr>
-            <w:proofErr w:type="spellStart"/>
-            <w:r>
-              <w:rPr>
-                <w:rFonts w:ascii="Times New Roman" w:hAnsi="Times New Roman" w:cs="Times New Roman"/>
-                <w:sz w:val="28"/>
-                <w:szCs w:val="28"/>
-              </w:rPr>
-              <w:t>Bijay</w:t>
-            </w:r>
-            <w:proofErr w:type="spellEnd"/>
-            <w:r>
-              <w:rPr>
-                <w:rFonts w:ascii="Times New Roman" w:hAnsi="Times New Roman" w:cs="Times New Roman"/>
-                <w:sz w:val="28"/>
-                <w:szCs w:val="28"/>
-              </w:rPr>
-              <w:t xml:space="preserve"> </w:t>
-            </w:r>
-            <w:proofErr w:type="spellStart"/>
-            <w:r>
-              <w:rPr>
-                <w:rFonts w:ascii="Times New Roman" w:hAnsi="Times New Roman" w:cs="Times New Roman"/>
-                <w:sz w:val="28"/>
-                <w:szCs w:val="28"/>
-              </w:rPr>
-              <w:t>Giri</w:t>
-            </w:r>
-            <w:proofErr w:type="spellEnd"/>
+            <w:r>
+              <w:rPr>
+                <w:rFonts w:ascii="Times New Roman" w:hAnsi="Times New Roman" w:cs="Times New Roman"/>
+                <w:sz w:val="28"/>
+                <w:szCs w:val="28"/>
+              </w:rPr>
+              <w:t>Bijay Giri</w:t>
+            </w:r>
           </w:p>
         </w:tc>
         <w:tc>
@@ -626,23 +576,13 @@
                 <w:szCs w:val="28"/>
               </w:rPr>
             </w:pPr>
-            <w:proofErr w:type="spellStart"/>
-            <w:r>
-              <w:rPr>
-                <w:rFonts w:ascii="Times New Roman" w:hAnsi="Times New Roman" w:cs="Times New Roman"/>
-                <w:sz w:val="28"/>
-                <w:szCs w:val="28"/>
-              </w:rPr>
-              <w:t>Kadamber</w:t>
-            </w:r>
-            <w:proofErr w:type="spellEnd"/>
-            <w:r>
-              <w:rPr>
-                <w:rFonts w:ascii="Times New Roman" w:hAnsi="Times New Roman" w:cs="Times New Roman"/>
-                <w:sz w:val="28"/>
-                <w:szCs w:val="28"/>
-              </w:rPr>
-              <w:t xml:space="preserve"> Verma</w:t>
+            <w:r>
+              <w:rPr>
+                <w:rFonts w:ascii="Times New Roman" w:hAnsi="Times New Roman" w:cs="Times New Roman"/>
+                <w:sz w:val="28"/>
+                <w:szCs w:val="28"/>
+              </w:rPr>
+              <w:t>Kadamber Verma</w:t>
             </w:r>
           </w:p>
           <w:p>
@@ -780,23 +720,13 @@
                 <w:szCs w:val="28"/>
               </w:rPr>
             </w:pPr>
-            <w:proofErr w:type="spellStart"/>
-            <w:r>
-              <w:rPr>
-                <w:rFonts w:ascii="Times New Roman" w:hAnsi="Times New Roman" w:cs="Times New Roman"/>
-                <w:sz w:val="28"/>
-                <w:szCs w:val="28"/>
-              </w:rPr>
-              <w:t>Sushanti</w:t>
-            </w:r>
-            <w:proofErr w:type="spellEnd"/>
-            <w:r>
-              <w:rPr>
-                <w:rFonts w:ascii="Times New Roman" w:hAnsi="Times New Roman" w:cs="Times New Roman"/>
-                <w:sz w:val="28"/>
-                <w:szCs w:val="28"/>
-              </w:rPr>
-              <w:t xml:space="preserve"> Tiwari</w:t>
+            <w:r>
+              <w:rPr>
+                <w:rFonts w:ascii="Times New Roman" w:hAnsi="Times New Roman" w:cs="Times New Roman"/>
+                <w:sz w:val="28"/>
+                <w:szCs w:val="28"/>
+              </w:rPr>
+              <w:t>Sushanti Tiwari</w:t>
             </w:r>
           </w:p>
           <w:p>
@@ -875,34 +805,14 @@
                 <w:szCs w:val="28"/>
               </w:rPr>
             </w:pPr>
-            <w:proofErr w:type="spellStart"/>
-            <w:r>
-              <w:rPr>
-                <w:rFonts w:ascii="Times New Roman" w:hAnsi="Times New Roman" w:cs="Times New Roman"/>
-                <w:sz w:val="28"/>
-                <w:szCs w:val="28"/>
-              </w:rPr>
-              <w:t>Bijay</w:t>
-            </w:r>
-            <w:proofErr w:type="spellEnd"/>
-            <w:r>
-              <w:rPr>
-                <w:rFonts w:ascii="Times New Roman" w:hAnsi="Times New Roman" w:cs="Times New Roman"/>
-                <w:sz w:val="28"/>
-                <w:szCs w:val="28"/>
-              </w:rPr>
-              <w:t xml:space="preserve"> </w:t>
-            </w:r>
-            <w:proofErr w:type="spellStart"/>
-            <w:r>
-              <w:rPr>
-                <w:rFonts w:ascii="Times New Roman" w:hAnsi="Times New Roman" w:cs="Times New Roman"/>
-                <w:sz w:val="28"/>
-                <w:szCs w:val="28"/>
-              </w:rPr>
-              <w:t>Giri</w:t>
-            </w:r>
-            <w:proofErr w:type="spellEnd"/>
+            <w:r>
+              <w:rPr>
+                <w:rFonts w:ascii="Times New Roman" w:hAnsi="Times New Roman" w:cs="Times New Roman"/>
+                <w:sz w:val="28"/>
+                <w:szCs w:val="28"/>
+              </w:rPr>
+              <w:t>Bijay Giri</w:t>
+            </w:r>
           </w:p>
         </w:tc>
         <w:tc>
@@ -1039,23 +949,13 @@
                 <w:szCs w:val="28"/>
               </w:rPr>
             </w:pPr>
-            <w:proofErr w:type="spellStart"/>
-            <w:r>
-              <w:rPr>
-                <w:rFonts w:ascii="Times New Roman" w:hAnsi="Times New Roman" w:cs="Times New Roman"/>
-                <w:sz w:val="28"/>
-                <w:szCs w:val="28"/>
-              </w:rPr>
-              <w:t>Kadamber</w:t>
-            </w:r>
-            <w:proofErr w:type="spellEnd"/>
-            <w:r>
-              <w:rPr>
-                <w:rFonts w:ascii="Times New Roman" w:hAnsi="Times New Roman" w:cs="Times New Roman"/>
-                <w:sz w:val="28"/>
-                <w:szCs w:val="28"/>
-              </w:rPr>
-              <w:t xml:space="preserve"> Verma</w:t>
+            <w:r>
+              <w:rPr>
+                <w:rFonts w:ascii="Times New Roman" w:hAnsi="Times New Roman" w:cs="Times New Roman"/>
+                <w:sz w:val="28"/>
+                <w:szCs w:val="28"/>
+              </w:rPr>
+              <w:t>Kadamber Verma</w:t>
             </w:r>
           </w:p>
           <w:p>
@@ -1268,34 +1168,14 @@
                 <w:szCs w:val="28"/>
               </w:rPr>
             </w:pPr>
-            <w:proofErr w:type="spellStart"/>
-            <w:r>
-              <w:rPr>
-                <w:rFonts w:ascii="Times New Roman" w:hAnsi="Times New Roman" w:cs="Times New Roman"/>
-                <w:sz w:val="28"/>
-                <w:szCs w:val="28"/>
-              </w:rPr>
-              <w:t>Bijay</w:t>
-            </w:r>
-            <w:proofErr w:type="spellEnd"/>
-            <w:r>
-              <w:rPr>
-                <w:rFonts w:ascii="Times New Roman" w:hAnsi="Times New Roman" w:cs="Times New Roman"/>
-                <w:sz w:val="28"/>
-                <w:szCs w:val="28"/>
-              </w:rPr>
-              <w:t xml:space="preserve"> </w:t>
-            </w:r>
-            <w:proofErr w:type="spellStart"/>
-            <w:r>
-              <w:rPr>
-                <w:rFonts w:ascii="Times New Roman" w:hAnsi="Times New Roman" w:cs="Times New Roman"/>
-                <w:sz w:val="28"/>
-                <w:szCs w:val="28"/>
-              </w:rPr>
-              <w:t>Giri</w:t>
-            </w:r>
-            <w:proofErr w:type="spellEnd"/>
+            <w:r>
+              <w:rPr>
+                <w:rFonts w:ascii="Times New Roman" w:hAnsi="Times New Roman" w:cs="Times New Roman"/>
+                <w:sz w:val="28"/>
+                <w:szCs w:val="28"/>
+              </w:rPr>
+              <w:t>Bijay Giri</w:t>
+            </w:r>
           </w:p>
         </w:tc>
         <w:tc>
@@ -1432,23 +1312,13 @@
                 <w:szCs w:val="28"/>
               </w:rPr>
             </w:pPr>
-            <w:proofErr w:type="spellStart"/>
-            <w:r>
-              <w:rPr>
-                <w:rFonts w:ascii="Times New Roman" w:hAnsi="Times New Roman" w:cs="Times New Roman"/>
-                <w:sz w:val="28"/>
-                <w:szCs w:val="28"/>
-              </w:rPr>
-              <w:t>Kadamber</w:t>
-            </w:r>
-            <w:proofErr w:type="spellEnd"/>
-            <w:r>
-              <w:rPr>
-                <w:rFonts w:ascii="Times New Roman" w:hAnsi="Times New Roman" w:cs="Times New Roman"/>
-                <w:sz w:val="28"/>
-                <w:szCs w:val="28"/>
-              </w:rPr>
-              <w:t xml:space="preserve"> Verma</w:t>
+            <w:r>
+              <w:rPr>
+                <w:rFonts w:ascii="Times New Roman" w:hAnsi="Times New Roman" w:cs="Times New Roman"/>
+                <w:sz w:val="28"/>
+                <w:szCs w:val="28"/>
+              </w:rPr>
+              <w:t>Kadamber Verma</w:t>
             </w:r>
           </w:p>
           <w:p>
@@ -1671,34 +1541,14 @@
                 <w:szCs w:val="28"/>
               </w:rPr>
             </w:pPr>
-            <w:proofErr w:type="spellStart"/>
-            <w:r>
-              <w:rPr>
-                <w:rFonts w:ascii="Times New Roman" w:hAnsi="Times New Roman" w:cs="Times New Roman"/>
-                <w:sz w:val="28"/>
-                <w:szCs w:val="28"/>
-              </w:rPr>
-              <w:t>Bijay</w:t>
-            </w:r>
-            <w:proofErr w:type="spellEnd"/>
-            <w:r>
-              <w:rPr>
-                <w:rFonts w:ascii="Times New Roman" w:hAnsi="Times New Roman" w:cs="Times New Roman"/>
-                <w:sz w:val="28"/>
-                <w:szCs w:val="28"/>
-              </w:rPr>
-              <w:t xml:space="preserve"> </w:t>
-            </w:r>
-            <w:proofErr w:type="spellStart"/>
-            <w:r>
-              <w:rPr>
-                <w:rFonts w:ascii="Times New Roman" w:hAnsi="Times New Roman" w:cs="Times New Roman"/>
-                <w:sz w:val="28"/>
-                <w:szCs w:val="28"/>
-              </w:rPr>
-              <w:t>Giri</w:t>
-            </w:r>
-            <w:proofErr w:type="spellEnd"/>
+            <w:r>
+              <w:rPr>
+                <w:rFonts w:ascii="Times New Roman" w:hAnsi="Times New Roman" w:cs="Times New Roman"/>
+                <w:sz w:val="28"/>
+                <w:szCs w:val="28"/>
+              </w:rPr>
+              <w:t>Bijay Giri</w:t>
+            </w:r>
           </w:p>
         </w:tc>
         <w:tc>
@@ -1851,23 +1701,13 @@
                 <w:szCs w:val="28"/>
               </w:rPr>
             </w:pPr>
-            <w:proofErr w:type="spellStart"/>
-            <w:r>
-              <w:rPr>
-                <w:rFonts w:ascii="Times New Roman" w:hAnsi="Times New Roman" w:cs="Times New Roman"/>
-                <w:sz w:val="28"/>
-                <w:szCs w:val="28"/>
-              </w:rPr>
-              <w:t>Kadamber</w:t>
-            </w:r>
-            <w:proofErr w:type="spellEnd"/>
-            <w:r>
-              <w:rPr>
-                <w:rFonts w:ascii="Times New Roman" w:hAnsi="Times New Roman" w:cs="Times New Roman"/>
-                <w:sz w:val="28"/>
-                <w:szCs w:val="28"/>
-              </w:rPr>
-              <w:t xml:space="preserve"> Verma</w:t>
+            <w:r>
+              <w:rPr>
+                <w:rFonts w:ascii="Times New Roman" w:hAnsi="Times New Roman" w:cs="Times New Roman"/>
+                <w:sz w:val="28"/>
+                <w:szCs w:val="28"/>
+              </w:rPr>
+              <w:t>Kadamber Verma</w:t>
             </w:r>
           </w:p>
           <w:p>
@@ -2049,6 +1889,14 @@
                 <w:szCs w:val="28"/>
               </w:rPr>
             </w:pPr>
+            <w:r>
+              <w:rPr>
+                <w:rFonts w:ascii="Times New Roman" w:hAnsi="Times New Roman" w:cs="Times New Roman"/>
+                <w:sz w:val="28"/>
+                <w:szCs w:val="28"/>
+              </w:rPr>
+              <w:t>Yes, the descriptions of these roles are an accurate description of my behaviour. I see myself differently as there is diplomacy and strategizing in most of the decisions I make.</w:t>
+            </w:r>
           </w:p>
         </w:tc>
       </w:tr>
@@ -2093,34 +1941,14 @@
                 <w:szCs w:val="28"/>
               </w:rPr>
             </w:pPr>
-            <w:proofErr w:type="spellStart"/>
-            <w:r>
-              <w:rPr>
-                <w:rFonts w:ascii="Times New Roman" w:hAnsi="Times New Roman" w:cs="Times New Roman"/>
-                <w:sz w:val="28"/>
-                <w:szCs w:val="28"/>
-              </w:rPr>
-              <w:t>Bijay</w:t>
-            </w:r>
-            <w:proofErr w:type="spellEnd"/>
-            <w:r>
-              <w:rPr>
-                <w:rFonts w:ascii="Times New Roman" w:hAnsi="Times New Roman" w:cs="Times New Roman"/>
-                <w:sz w:val="28"/>
-                <w:szCs w:val="28"/>
-              </w:rPr>
-              <w:t xml:space="preserve"> </w:t>
-            </w:r>
-            <w:proofErr w:type="spellStart"/>
-            <w:r>
-              <w:rPr>
-                <w:rFonts w:ascii="Times New Roman" w:hAnsi="Times New Roman" w:cs="Times New Roman"/>
-                <w:sz w:val="28"/>
-                <w:szCs w:val="28"/>
-              </w:rPr>
-              <w:t>Giri</w:t>
-            </w:r>
-            <w:proofErr w:type="spellEnd"/>
+            <w:r>
+              <w:rPr>
+                <w:rFonts w:ascii="Times New Roman" w:hAnsi="Times New Roman" w:cs="Times New Roman"/>
+                <w:sz w:val="28"/>
+                <w:szCs w:val="28"/>
+              </w:rPr>
+              <w:t>Bijay Giri</w:t>
+            </w:r>
           </w:p>
         </w:tc>
         <w:tc>
@@ -2263,23 +2091,13 @@
                 <w:szCs w:val="28"/>
               </w:rPr>
             </w:pPr>
-            <w:proofErr w:type="spellStart"/>
-            <w:r>
-              <w:rPr>
-                <w:rFonts w:ascii="Times New Roman" w:hAnsi="Times New Roman" w:cs="Times New Roman"/>
-                <w:sz w:val="28"/>
-                <w:szCs w:val="28"/>
-              </w:rPr>
-              <w:t>Kadamber</w:t>
-            </w:r>
-            <w:proofErr w:type="spellEnd"/>
-            <w:r>
-              <w:rPr>
-                <w:rFonts w:ascii="Times New Roman" w:hAnsi="Times New Roman" w:cs="Times New Roman"/>
-                <w:sz w:val="28"/>
-                <w:szCs w:val="28"/>
-              </w:rPr>
-              <w:t xml:space="preserve"> </w:t>
+            <w:r>
+              <w:rPr>
+                <w:rFonts w:ascii="Times New Roman" w:hAnsi="Times New Roman" w:cs="Times New Roman"/>
+                <w:sz w:val="28"/>
+                <w:szCs w:val="28"/>
+              </w:rPr>
+              <w:t xml:space="preserve">Kadamber </w:t>
             </w:r>
             <w:r>
               <w:rPr>
@@ -2449,6 +2267,30 @@
                 <w:szCs w:val="28"/>
               </w:rPr>
             </w:pPr>
+            <w:r>
+              <w:rPr>
+                <w:rFonts w:ascii="Times New Roman" w:hAnsi="Times New Roman" w:cs="Times New Roman"/>
+                <w:sz w:val="28"/>
+                <w:szCs w:val="28"/>
+              </w:rPr>
+              <w:t>I have already mentioned my primary role, but Co-</w:t>
+            </w:r>
+            <w:r>
+              <w:rPr>
+                <w:rFonts w:ascii="Times New Roman" w:hAnsi="Times New Roman" w:cs="Times New Roman"/>
+                <w:sz w:val="28"/>
+                <w:szCs w:val="28"/>
+              </w:rPr>
+              <w:t>ordinator</w:t>
+            </w:r>
+            <w:r>
+              <w:rPr>
+                <w:rFonts w:ascii="Times New Roman" w:hAnsi="Times New Roman" w:cs="Times New Roman"/>
+                <w:sz w:val="28"/>
+                <w:szCs w:val="28"/>
+              </w:rPr>
+              <w:t xml:space="preserve"> is a role where I would like to improve my quality. Because Co-ordinator is a backbone of a Group.</w:t>
+            </w:r>
           </w:p>
         </w:tc>
       </w:tr>
@@ -2493,34 +2335,14 @@
                 <w:szCs w:val="28"/>
               </w:rPr>
             </w:pPr>
-            <w:proofErr w:type="spellStart"/>
-            <w:r>
-              <w:rPr>
-                <w:rFonts w:ascii="Times New Roman" w:hAnsi="Times New Roman" w:cs="Times New Roman"/>
-                <w:sz w:val="28"/>
-                <w:szCs w:val="28"/>
-              </w:rPr>
-              <w:t>Bijay</w:t>
-            </w:r>
-            <w:proofErr w:type="spellEnd"/>
-            <w:r>
-              <w:rPr>
-                <w:rFonts w:ascii="Times New Roman" w:hAnsi="Times New Roman" w:cs="Times New Roman"/>
-                <w:sz w:val="28"/>
-                <w:szCs w:val="28"/>
-              </w:rPr>
-              <w:t xml:space="preserve"> </w:t>
-            </w:r>
-            <w:proofErr w:type="spellStart"/>
-            <w:r>
-              <w:rPr>
-                <w:rFonts w:ascii="Times New Roman" w:hAnsi="Times New Roman" w:cs="Times New Roman"/>
-                <w:sz w:val="28"/>
-                <w:szCs w:val="28"/>
-              </w:rPr>
-              <w:t>Giri</w:t>
-            </w:r>
-            <w:proofErr w:type="spellEnd"/>
+            <w:r>
+              <w:rPr>
+                <w:rFonts w:ascii="Times New Roman" w:hAnsi="Times New Roman" w:cs="Times New Roman"/>
+                <w:sz w:val="28"/>
+                <w:szCs w:val="28"/>
+              </w:rPr>
+              <w:t>Bijay Giri</w:t>
+            </w:r>
           </w:p>
         </w:tc>
         <w:tc>
@@ -2647,23 +2469,13 @@
                 <w:szCs w:val="28"/>
               </w:rPr>
             </w:pPr>
-            <w:proofErr w:type="spellStart"/>
-            <w:r>
-              <w:rPr>
-                <w:rFonts w:ascii="Times New Roman" w:hAnsi="Times New Roman" w:cs="Times New Roman"/>
-                <w:sz w:val="28"/>
-                <w:szCs w:val="28"/>
-              </w:rPr>
-              <w:t>Kadamber</w:t>
-            </w:r>
-            <w:proofErr w:type="spellEnd"/>
-            <w:r>
-              <w:rPr>
-                <w:rFonts w:ascii="Times New Roman" w:hAnsi="Times New Roman" w:cs="Times New Roman"/>
-                <w:sz w:val="28"/>
-                <w:szCs w:val="28"/>
-              </w:rPr>
-              <w:t xml:space="preserve"> Verma</w:t>
+            <w:r>
+              <w:rPr>
+                <w:rFonts w:ascii="Times New Roman" w:hAnsi="Times New Roman" w:cs="Times New Roman"/>
+                <w:sz w:val="28"/>
+                <w:szCs w:val="28"/>
+              </w:rPr>
+              <w:t>Kadamber Verma</w:t>
             </w:r>
           </w:p>
         </w:tc>
@@ -2686,7 +2498,7 @@
                 <w:sz w:val="28"/>
                 <w:szCs w:val="28"/>
               </w:rPr>
-              <w:t xml:space="preserve">There might be various possible situations in the future that will define the skills I’m working with currently, Because I’m engaged in the multiple roles in the project, so I have wide range of opportunity to sharp my skills in the </w:t>
+              <w:t xml:space="preserve">There might be various possible situations in the future that will define the skills I’m working with currently, Because I’m engaged in the multiple </w:t>
             </w:r>
             <w:r>
               <w:rPr>
@@ -2695,7 +2507,7 @@
                 <w:szCs w:val="28"/>
               </w:rPr>
               <w:lastRenderedPageBreak/>
-              <w:t>future.</w:t>
+              <w:t>roles in the project, so I have wide range of opportunity to sharp my skills in the future.</w:t>
             </w:r>
           </w:p>
         </w:tc>
@@ -2823,6 +2635,14 @@
                 <w:szCs w:val="28"/>
               </w:rPr>
             </w:pPr>
+            <w:r>
+              <w:rPr>
+                <w:rFonts w:ascii="Times New Roman" w:hAnsi="Times New Roman" w:cs="Times New Roman"/>
+                <w:sz w:val="24"/>
+                <w:szCs w:val="24"/>
+              </w:rPr>
+              <w:t>Situations like when a group member is not working as expected or when a group member is not cooperating with the team.</w:t>
+            </w:r>
           </w:p>
         </w:tc>
       </w:tr>
@@ -2867,34 +2687,14 @@
                 <w:szCs w:val="28"/>
               </w:rPr>
             </w:pPr>
-            <w:proofErr w:type="spellStart"/>
-            <w:r>
-              <w:rPr>
-                <w:rFonts w:ascii="Times New Roman" w:hAnsi="Times New Roman" w:cs="Times New Roman"/>
-                <w:sz w:val="28"/>
-                <w:szCs w:val="28"/>
-              </w:rPr>
-              <w:t>Bijay</w:t>
-            </w:r>
-            <w:proofErr w:type="spellEnd"/>
-            <w:r>
-              <w:rPr>
-                <w:rFonts w:ascii="Times New Roman" w:hAnsi="Times New Roman" w:cs="Times New Roman"/>
-                <w:sz w:val="28"/>
-                <w:szCs w:val="28"/>
-              </w:rPr>
-              <w:t xml:space="preserve"> </w:t>
-            </w:r>
-            <w:proofErr w:type="spellStart"/>
-            <w:r>
-              <w:rPr>
-                <w:rFonts w:ascii="Times New Roman" w:hAnsi="Times New Roman" w:cs="Times New Roman"/>
-                <w:sz w:val="28"/>
-                <w:szCs w:val="28"/>
-              </w:rPr>
-              <w:t>Giri</w:t>
-            </w:r>
-            <w:proofErr w:type="spellEnd"/>
+            <w:r>
+              <w:rPr>
+                <w:rFonts w:ascii="Times New Roman" w:hAnsi="Times New Roman" w:cs="Times New Roman"/>
+                <w:sz w:val="28"/>
+                <w:szCs w:val="28"/>
+              </w:rPr>
+              <w:t>Bijay Giri</w:t>
+            </w:r>
           </w:p>
         </w:tc>
         <w:tc>
@@ -3021,23 +2821,13 @@
                 <w:szCs w:val="28"/>
               </w:rPr>
             </w:pPr>
-            <w:proofErr w:type="spellStart"/>
-            <w:r>
-              <w:rPr>
-                <w:rFonts w:ascii="Times New Roman" w:hAnsi="Times New Roman" w:cs="Times New Roman"/>
-                <w:sz w:val="28"/>
-                <w:szCs w:val="28"/>
-              </w:rPr>
-              <w:t>Kadamber</w:t>
-            </w:r>
-            <w:proofErr w:type="spellEnd"/>
-            <w:r>
-              <w:rPr>
-                <w:rFonts w:ascii="Times New Roman" w:hAnsi="Times New Roman" w:cs="Times New Roman"/>
-                <w:sz w:val="28"/>
-                <w:szCs w:val="28"/>
-              </w:rPr>
-              <w:t xml:space="preserve"> Verma</w:t>
+            <w:r>
+              <w:rPr>
+                <w:rFonts w:ascii="Times New Roman" w:hAnsi="Times New Roman" w:cs="Times New Roman"/>
+                <w:sz w:val="28"/>
+                <w:szCs w:val="28"/>
+              </w:rPr>
+              <w:t>Kadamber Verma</w:t>
             </w:r>
           </w:p>
         </w:tc>
@@ -3060,7 +2850,7 @@
                 <w:sz w:val="28"/>
                 <w:szCs w:val="28"/>
               </w:rPr>
-              <w:t xml:space="preserve">Me as one of the team members of my team working by carrying an effective set of responsibilities. All of us has been assigned to be dedicated to the project. Me as a part, I came up with high determination to fulfil the work needs required to my roles and responsibilities. I could be a remarkable example throughout group if I could able to turn my ideas into actions more than I can ever in the present scenario. I’m dedicated to my ideas to contribute for </w:t>
+              <w:t xml:space="preserve">Me as one of the team members of my team working by carrying an effective set of responsibilities. All of us has been assigned to be dedicated to the project. Me as a part, I came up with high determination to fulfil the work needs required to my roles and responsibilities. I could be a remarkable example throughout group if I could able to turn my ideas into actions more than I can </w:t>
             </w:r>
             <w:r>
               <w:rPr>
@@ -3069,7 +2859,7 @@
                 <w:szCs w:val="28"/>
               </w:rPr>
               <w:lastRenderedPageBreak/>
-              <w:t>the success of my team.</w:t>
+              <w:t>ever in the present scenario. I’m dedicated to my ideas to contribute for the success of my team.</w:t>
             </w:r>
           </w:p>
         </w:tc>
@@ -3197,6 +2987,14 @@
                 <w:szCs w:val="28"/>
               </w:rPr>
             </w:pPr>
+            <w:r>
+              <w:rPr>
+                <w:rFonts w:ascii="Times New Roman" w:hAnsi="Times New Roman" w:cs="Times New Roman"/>
+                <w:sz w:val="28"/>
+                <w:szCs w:val="28"/>
+              </w:rPr>
+              <w:t>I think that by being Confident and diplomatic. I could improve our effectiveness in group work and by helping to success our team.</w:t>
+            </w:r>
           </w:p>
         </w:tc>
       </w:tr>
@@ -3241,34 +3039,14 @@
                 <w:szCs w:val="28"/>
               </w:rPr>
             </w:pPr>
-            <w:proofErr w:type="spellStart"/>
-            <w:r>
-              <w:rPr>
-                <w:rFonts w:ascii="Times New Roman" w:hAnsi="Times New Roman" w:cs="Times New Roman"/>
-                <w:sz w:val="28"/>
-                <w:szCs w:val="28"/>
-              </w:rPr>
-              <w:t>Bijay</w:t>
-            </w:r>
-            <w:proofErr w:type="spellEnd"/>
-            <w:r>
-              <w:rPr>
-                <w:rFonts w:ascii="Times New Roman" w:hAnsi="Times New Roman" w:cs="Times New Roman"/>
-                <w:sz w:val="28"/>
-                <w:szCs w:val="28"/>
-              </w:rPr>
-              <w:t xml:space="preserve"> </w:t>
-            </w:r>
-            <w:proofErr w:type="spellStart"/>
-            <w:r>
-              <w:rPr>
-                <w:rFonts w:ascii="Times New Roman" w:hAnsi="Times New Roman" w:cs="Times New Roman"/>
-                <w:sz w:val="28"/>
-                <w:szCs w:val="28"/>
-              </w:rPr>
-              <w:t>Giri</w:t>
-            </w:r>
-            <w:proofErr w:type="spellEnd"/>
+            <w:r>
+              <w:rPr>
+                <w:rFonts w:ascii="Times New Roman" w:hAnsi="Times New Roman" w:cs="Times New Roman"/>
+                <w:sz w:val="28"/>
+                <w:szCs w:val="28"/>
+              </w:rPr>
+              <w:t>Bijay Giri</w:t>
+            </w:r>
           </w:p>
         </w:tc>
         <w:tc>
@@ -3403,23 +3181,13 @@
                 <w:szCs w:val="28"/>
               </w:rPr>
             </w:pPr>
-            <w:proofErr w:type="spellStart"/>
-            <w:r>
-              <w:rPr>
-                <w:rFonts w:ascii="Times New Roman" w:hAnsi="Times New Roman" w:cs="Times New Roman"/>
-                <w:sz w:val="28"/>
-                <w:szCs w:val="28"/>
-              </w:rPr>
-              <w:t>Kadamber</w:t>
-            </w:r>
-            <w:proofErr w:type="spellEnd"/>
-            <w:r>
-              <w:rPr>
-                <w:rFonts w:ascii="Times New Roman" w:hAnsi="Times New Roman" w:cs="Times New Roman"/>
-                <w:sz w:val="28"/>
-                <w:szCs w:val="28"/>
-              </w:rPr>
-              <w:t xml:space="preserve"> Verma</w:t>
+            <w:r>
+              <w:rPr>
+                <w:rFonts w:ascii="Times New Roman" w:hAnsi="Times New Roman" w:cs="Times New Roman"/>
+                <w:sz w:val="28"/>
+                <w:szCs w:val="28"/>
+              </w:rPr>
+              <w:t>Kadamber Verma</w:t>
             </w:r>
           </w:p>
         </w:tc>
@@ -3442,7 +3210,7 @@
                 <w:sz w:val="28"/>
                 <w:szCs w:val="28"/>
               </w:rPr>
-              <w:t xml:space="preserve">Since the initialization of the foundation project I have been giving my effective presence in the team by considering issues, roles and time. I found consistent results of all the founding projects because of strong bond and communication between the team members. Moreover, working in a small group have been structured well between so that we meet all the requirements and </w:t>
+              <w:t xml:space="preserve">Since the initialization of the foundation project I have been giving my effective presence in the team by considering issues, roles and time. I found consistent results of all the founding projects because of strong bond and communication between the team </w:t>
             </w:r>
             <w:r>
               <w:rPr>
@@ -3451,7 +3219,7 @@
                 <w:szCs w:val="28"/>
               </w:rPr>
               <w:lastRenderedPageBreak/>
-              <w:t>the objectives that a project holds.</w:t>
+              <w:t>members. Moreover, working in a small group have been structured well between so that we meet all the requirements and the objectives that a project holds.</w:t>
             </w:r>
           </w:p>
         </w:tc>
@@ -3579,6 +3347,14 @@
                 <w:szCs w:val="28"/>
               </w:rPr>
             </w:pPr>
+            <w:r>
+              <w:rPr>
+                <w:rFonts w:ascii="Times New Roman" w:hAnsi="Times New Roman" w:cs="Times New Roman"/>
+                <w:sz w:val="28"/>
+                <w:szCs w:val="28"/>
+              </w:rPr>
+              <w:t>Yes, results of this inventory are almost consistent with the Foundation Project where I worked in with my small groups for discussions and presentations.</w:t>
+            </w:r>
           </w:p>
         </w:tc>
       </w:tr>
@@ -3647,34 +3423,14 @@
                 <w:szCs w:val="28"/>
               </w:rPr>
             </w:pPr>
-            <w:proofErr w:type="spellStart"/>
-            <w:r>
-              <w:rPr>
-                <w:rFonts w:ascii="Times New Roman" w:hAnsi="Times New Roman" w:cs="Times New Roman"/>
-                <w:sz w:val="28"/>
-                <w:szCs w:val="28"/>
-              </w:rPr>
-              <w:t>Bijay</w:t>
-            </w:r>
-            <w:proofErr w:type="spellEnd"/>
-            <w:r>
-              <w:rPr>
-                <w:rFonts w:ascii="Times New Roman" w:hAnsi="Times New Roman" w:cs="Times New Roman"/>
-                <w:sz w:val="28"/>
-                <w:szCs w:val="28"/>
-              </w:rPr>
-              <w:t xml:space="preserve"> </w:t>
-            </w:r>
-            <w:proofErr w:type="spellStart"/>
-            <w:r>
-              <w:rPr>
-                <w:rFonts w:ascii="Times New Roman" w:hAnsi="Times New Roman" w:cs="Times New Roman"/>
-                <w:sz w:val="28"/>
-                <w:szCs w:val="28"/>
-              </w:rPr>
-              <w:t>Giri</w:t>
-            </w:r>
-            <w:proofErr w:type="spellEnd"/>
+            <w:r>
+              <w:rPr>
+                <w:rFonts w:ascii="Times New Roman" w:hAnsi="Times New Roman" w:cs="Times New Roman"/>
+                <w:sz w:val="28"/>
+                <w:szCs w:val="28"/>
+              </w:rPr>
+              <w:t>Bijay Giri</w:t>
+            </w:r>
           </w:p>
         </w:tc>
         <w:tc>
@@ -3786,7 +3542,6 @@
                 <w:szCs w:val="28"/>
               </w:rPr>
             </w:pPr>
-            <w:bookmarkStart w:id="1" w:name="_GoBack" w:colFirst="2" w:colLast="2"/>
           </w:p>
         </w:tc>
         <w:tc>
@@ -3802,23 +3557,13 @@
                 <w:szCs w:val="28"/>
               </w:rPr>
             </w:pPr>
-            <w:proofErr w:type="spellStart"/>
-            <w:r>
-              <w:rPr>
-                <w:rFonts w:ascii="Times New Roman" w:hAnsi="Times New Roman" w:cs="Times New Roman"/>
-                <w:sz w:val="28"/>
-                <w:szCs w:val="28"/>
-              </w:rPr>
-              <w:t>Kadamber</w:t>
-            </w:r>
-            <w:proofErr w:type="spellEnd"/>
-            <w:r>
-              <w:rPr>
-                <w:rFonts w:ascii="Times New Roman" w:hAnsi="Times New Roman" w:cs="Times New Roman"/>
-                <w:sz w:val="28"/>
-                <w:szCs w:val="28"/>
-              </w:rPr>
-              <w:t xml:space="preserve"> Verma</w:t>
+            <w:r>
+              <w:rPr>
+                <w:rFonts w:ascii="Times New Roman" w:hAnsi="Times New Roman" w:cs="Times New Roman"/>
+                <w:sz w:val="28"/>
+                <w:szCs w:val="28"/>
+              </w:rPr>
+              <w:t>Kadamber Verma</w:t>
             </w:r>
           </w:p>
         </w:tc>
@@ -3842,83 +3587,6 @@
                 <w:szCs w:val="28"/>
               </w:rPr>
               <w:t xml:space="preserve">If I talk about my contribution, I’m being very well planned, and environment orientated. Before I stand for the presentation, I make concrete plan from abstract ideas in self- controlled manner. I disregard my self-interest to focus on the needs of a team and presentation work. I likely persuade myself to change if I feel that the change will yield positive results to group presentation as well as individually. </w:t>
-            </w:r>
-          </w:p>
-        </w:tc>
-      </w:tr>
-      <w:bookmarkEnd w:id="1"/>
-      <w:tr>
-        <w:trPr>
-          <w:trHeight w:val="105"/>
-        </w:trPr>
-        <w:tc>
-          <w:tcPr>
-            <w:tcW w:w="3421" w:type="dxa"/>
-            <w:vMerge/>
-          </w:tcPr>
-          <w:p>
-            <w:pPr>
-              <w:jc w:val="both"/>
-              <w:rPr>
-                <w:rFonts w:ascii="Times New Roman" w:hAnsi="Times New Roman" w:cs="Times New Roman"/>
-                <w:sz w:val="28"/>
-                <w:szCs w:val="28"/>
-              </w:rPr>
-            </w:pPr>
-          </w:p>
-        </w:tc>
-        <w:tc>
-          <w:tcPr>
-            <w:tcW w:w="1383" w:type="dxa"/>
-          </w:tcPr>
-          <w:p>
-            <w:pPr>
-              <w:jc w:val="both"/>
-              <w:rPr>
-                <w:rFonts w:ascii="Times New Roman" w:hAnsi="Times New Roman" w:cs="Times New Roman"/>
-                <w:sz w:val="28"/>
-                <w:szCs w:val="28"/>
-              </w:rPr>
-            </w:pPr>
-            <w:r>
-              <w:rPr>
-                <w:rFonts w:ascii="Times New Roman" w:hAnsi="Times New Roman" w:cs="Times New Roman"/>
-                <w:sz w:val="28"/>
-                <w:szCs w:val="28"/>
-              </w:rPr>
-              <w:t>Rajbir Chand</w:t>
-            </w:r>
-          </w:p>
-        </w:tc>
-        <w:tc>
-          <w:tcPr>
-            <w:tcW w:w="4877" w:type="dxa"/>
-          </w:tcPr>
-          <w:p>
-            <w:pPr>
-              <w:jc w:val="both"/>
-              <w:rPr>
-                <w:rFonts w:ascii="Times New Roman" w:hAnsi="Times New Roman" w:cs="Times New Roman"/>
-                <w:sz w:val="28"/>
-                <w:szCs w:val="28"/>
-              </w:rPr>
-            </w:pPr>
-            <w:r>
-              <w:rPr>
-                <w:rFonts w:ascii="Times New Roman" w:hAnsi="Times New Roman" w:cs="Times New Roman"/>
-                <w:sz w:val="28"/>
-                <w:szCs w:val="28"/>
-              </w:rPr>
-              <w:t xml:space="preserve">According to me I have been contributing well enough to the group and the reason being that I regularly attend all meetings and also bring in important changes to be made in the project and also keep adding up </w:t>
-            </w:r>
-            <w:r>
-              <w:rPr>
-                <w:rFonts w:ascii="Times New Roman" w:hAnsi="Times New Roman" w:cs="Times New Roman"/>
-                <w:sz w:val="28"/>
-                <w:szCs w:val="28"/>
-              </w:rPr>
-              <w:lastRenderedPageBreak/>
-              <w:t>resources for the group to make effective use of.</w:t>
             </w:r>
           </w:p>
         </w:tc>
@@ -3962,6 +3630,92 @@
                 <w:sz w:val="28"/>
                 <w:szCs w:val="28"/>
               </w:rPr>
+              <w:t xml:space="preserve">Rajbir </w:t>
+            </w:r>
+            <w:r>
+              <w:rPr>
+                <w:rFonts w:ascii="Times New Roman" w:hAnsi="Times New Roman" w:cs="Times New Roman"/>
+                <w:sz w:val="28"/>
+                <w:szCs w:val="28"/>
+              </w:rPr>
+              <w:lastRenderedPageBreak/>
+              <w:t>Chand</w:t>
+            </w:r>
+          </w:p>
+        </w:tc>
+        <w:tc>
+          <w:tcPr>
+            <w:tcW w:w="4877" w:type="dxa"/>
+          </w:tcPr>
+          <w:p>
+            <w:pPr>
+              <w:jc w:val="both"/>
+              <w:rPr>
+                <w:rFonts w:ascii="Times New Roman" w:hAnsi="Times New Roman" w:cs="Times New Roman"/>
+                <w:sz w:val="28"/>
+                <w:szCs w:val="28"/>
+              </w:rPr>
+            </w:pPr>
+            <w:r>
+              <w:rPr>
+                <w:rFonts w:ascii="Times New Roman" w:hAnsi="Times New Roman" w:cs="Times New Roman"/>
+                <w:sz w:val="28"/>
+                <w:szCs w:val="28"/>
+              </w:rPr>
+              <w:lastRenderedPageBreak/>
+              <w:t xml:space="preserve">According to me I have been </w:t>
+            </w:r>
+            <w:r>
+              <w:rPr>
+                <w:rFonts w:ascii="Times New Roman" w:hAnsi="Times New Roman" w:cs="Times New Roman"/>
+                <w:sz w:val="28"/>
+                <w:szCs w:val="28"/>
+              </w:rPr>
+              <w:lastRenderedPageBreak/>
+              <w:t>contributing well enough to the group and the reason being that I regularly attend all meetings and also bring in important changes to be made in the project and also keep adding up resources for the group to make effective use of.</w:t>
+            </w:r>
+          </w:p>
+        </w:tc>
+      </w:tr>
+      <w:tr>
+        <w:trPr>
+          <w:trHeight w:val="105"/>
+        </w:trPr>
+        <w:tc>
+          <w:tcPr>
+            <w:tcW w:w="3421" w:type="dxa"/>
+            <w:vMerge/>
+          </w:tcPr>
+          <w:p>
+            <w:pPr>
+              <w:jc w:val="both"/>
+              <w:rPr>
+                <w:rFonts w:ascii="Times New Roman" w:hAnsi="Times New Roman" w:cs="Times New Roman"/>
+                <w:sz w:val="28"/>
+                <w:szCs w:val="28"/>
+              </w:rPr>
+            </w:pPr>
+          </w:p>
+        </w:tc>
+        <w:tc>
+          <w:tcPr>
+            <w:tcW w:w="1383" w:type="dxa"/>
+          </w:tcPr>
+          <w:p>
+            <w:pPr>
+              <w:jc w:val="both"/>
+              <w:rPr>
+                <w:rFonts w:ascii="Times New Roman" w:hAnsi="Times New Roman" w:cs="Times New Roman"/>
+                <w:sz w:val="28"/>
+                <w:szCs w:val="28"/>
+              </w:rPr>
+            </w:pPr>
+            <w:r>
+              <w:rPr>
+                <w:rFonts w:ascii="Times New Roman" w:hAnsi="Times New Roman" w:cs="Times New Roman"/>
+                <w:sz w:val="28"/>
+                <w:szCs w:val="28"/>
+              </w:rPr>
               <w:t>Sushant Tiwari</w:t>
             </w:r>
           </w:p>
@@ -3979,6 +3733,16 @@
                 <w:szCs w:val="28"/>
               </w:rPr>
             </w:pPr>
+            <w:r>
+              <w:rPr>
+                <w:rFonts w:ascii="Times New Roman" w:hAnsi="Times New Roman" w:cs="Times New Roman"/>
+                <w:sz w:val="28"/>
+                <w:szCs w:val="28"/>
+              </w:rPr>
+              <w:t>I want to give my best in our group presentations.</w:t>
+            </w:r>
+            <w:bookmarkStart w:id="1" w:name="_GoBack"/>
+            <w:bookmarkEnd w:id="1"/>
           </w:p>
         </w:tc>
       </w:tr>
@@ -5126,7 +4890,7 @@
 </file>
 
 <file path=customXml/itemProps1.xml><?xml version="1.0" encoding="utf-8"?>
-<ds:datastoreItem xmlns:ds="http://schemas.openxmlformats.org/officeDocument/2006/customXml" ds:itemID="{A44E8080-1696-4D0E-A357-66E7D4814998}">
+<ds:datastoreItem xmlns:ds="http://schemas.openxmlformats.org/officeDocument/2006/customXml" ds:itemID="{245E6E46-AA1B-4633-ABE5-A29E0E9B2192}">
   <ds:schemaRefs>
     <ds:schemaRef ds:uri="http://schemas.openxmlformats.org/officeDocument/2006/bibliography"/>
   </ds:schemaRefs>

</xml_diff>